<commit_message>
week 6 project smu
</commit_message>
<xml_diff>
--- a/project digitaal/smu/week6.docx
+++ b/project digitaal/smu/week6.docx
@@ -421,7 +421,10 @@
         </w:numPr>
       </w:pPr>
       <w:r>
-        <w:t xml:space="preserve">  </w:t>
+        <w:t>100 micro seconde per bitje</w:t>
+      </w:r>
+      <w:r>
+        <w:t xml:space="preserve"> </w:t>
       </w:r>
     </w:p>
     <w:p>
@@ -433,7 +436,7 @@
         </w:numPr>
       </w:pPr>
       <w:r>
-        <w:t xml:space="preserve"> </w:t>
+        <w:t>10 micro seconde per bitje</w:t>
       </w:r>
     </w:p>
     <w:p>
@@ -746,14 +749,66 @@
         </w:tc>
       </w:tr>
     </w:tbl>
+    <w:p/>
+    <w:p/>
+    <w:p>
+      <w:r>
+        <w:t>Labopdracht 3:</w:t>
+      </w:r>
+    </w:p>
+    <w:p>
+      <w:r>
+        <w:t>Alles gedaan</w:t>
+      </w:r>
+    </w:p>
+    <w:p/>
+    <w:p>
+      <w:r>
+        <w:t>Labopdracht 4:</w:t>
+      </w:r>
+    </w:p>
+    <w:p/>
+    <w:p/>
+    <w:p>
+      <w:r>
+        <w:t>Labopracht 5:</w:t>
+      </w:r>
+    </w:p>
     <w:p>
       <w:pPr>
         <w:pStyle w:val="Lijstalinea"/>
         <w:numPr>
           <w:ilvl w:val="0"/>
-          <w:numId w:val="6"/>
+          <w:numId w:val="8"/>
         </w:numPr>
       </w:pPr>
+      <w:r>
+        <w:t>Gedaan</w:t>
+      </w:r>
+    </w:p>
+    <w:p>
+      <w:pPr>
+        <w:pStyle w:val="Lijstalinea"/>
+        <w:numPr>
+          <w:ilvl w:val="0"/>
+          <w:numId w:val="8"/>
+        </w:numPr>
+      </w:pPr>
+      <w:r>
+        <w:t>Gedaan</w:t>
+      </w:r>
+    </w:p>
+    <w:p>
+      <w:pPr>
+        <w:pStyle w:val="Lijstalinea"/>
+        <w:numPr>
+          <w:ilvl w:val="0"/>
+          <w:numId w:val="8"/>
+        </w:numPr>
+      </w:pPr>
+      <w:r>
+        <w:t>Gedaan maar niet getest wegens geen gas aansluiting</w:t>
+      </w:r>
     </w:p>
     <w:sectPr>
       <w:pgSz w:w="11906" w:h="16838"/>
@@ -768,6 +823,95 @@
 <file path=word/numbering.xml><?xml version="1.0" encoding="utf-8"?>
 <w:numbering xmlns:wpc="http://schemas.microsoft.com/office/word/2010/wordprocessingCanvas" xmlns:cx="http://schemas.microsoft.com/office/drawing/2014/chartex" xmlns:cx1="http://schemas.microsoft.com/office/drawing/2015/9/8/chartex" xmlns:cx2="http://schemas.microsoft.com/office/drawing/2015/10/21/chartex" xmlns:cx3="http://schemas.microsoft.com/office/drawing/2016/5/9/chartex" xmlns:cx4="http://schemas.microsoft.com/office/drawing/2016/5/10/chartex" xmlns:cx5="http://schemas.microsoft.com/office/drawing/2016/5/11/chartex" xmlns:cx6="http://schemas.microsoft.com/office/drawing/2016/5/12/chartex" xmlns:cx7="http://schemas.microsoft.com/office/drawing/2016/5/13/chartex" xmlns:cx8="http://schemas.microsoft.com/office/drawing/2016/5/14/chartex" xmlns:mc="http://schemas.openxmlformats.org/markup-compatibility/2006" xmlns:aink="http://schemas.microsoft.com/office/drawing/2016/ink" xmlns:am3d="http://schemas.microsoft.com/office/drawing/2017/model3d" xmlns:o="urn:schemas-microsoft-com:office:office" xmlns:oel="http://schemas.microsoft.com/office/2019/extlst" xmlns:r="http://schemas.openxmlformats.org/officeDocument/2006/relationships" xmlns:m="http://schemas.openxmlformats.org/officeDocument/2006/math" xmlns:v="urn:schemas-microsoft-com:vml" xmlns:wp14="http://schemas.microsoft.com/office/word/2010/wordprocessingDrawing" xmlns:wp="http://schemas.openxmlformats.org/drawingml/2006/wordprocessingDrawing" xmlns:w10="urn:schemas-microsoft-com:office:word" xmlns:w="http://schemas.openxmlformats.org/wordprocessingml/2006/main" xmlns:w14="http://schemas.microsoft.com/office/word/2010/wordml" xmlns:w15="http://schemas.microsoft.com/office/word/2012/wordml" xmlns:w16cex="http://schemas.microsoft.com/office/word/2018/wordml/cex" xmlns:w16cid="http://schemas.microsoft.com/office/word/2016/wordml/cid" xmlns:w16="http://schemas.microsoft.com/office/word/2018/wordml" xmlns:w16du="http://schemas.microsoft.com/office/word/2023/wordml/word16du" xmlns:w16sdtdh="http://schemas.microsoft.com/office/word/2020/wordml/sdtdatahash" xmlns:w16se="http://schemas.microsoft.com/office/word/2015/wordml/symex" xmlns:wpg="http://schemas.microsoft.com/office/word/2010/wordprocessingGroup" xmlns:wpi="http://schemas.microsoft.com/office/word/2010/wordprocessingInk" xmlns:wne="http://schemas.microsoft.com/office/word/2006/wordml" xmlns:wps="http://schemas.microsoft.com/office/word/2010/wordprocessingShape" mc:Ignorable="w14 w15 w16se w16cid w16 w16cex w16sdtdh w16du wp14">
   <w:abstractNum w:abstractNumId="0" w15:restartNumberingAfterBreak="0">
+    <w:nsid w:val="14EA166C"/>
+    <w:multiLevelType w:val="hybridMultilevel"/>
+    <w:tmpl w:val="9FECAD8A"/>
+    <w:lvl w:ilvl="0" w:tplc="04130019">
+      <w:start w:val="1"/>
+      <w:numFmt w:val="lowerLetter"/>
+      <w:lvlText w:val="%1."/>
+      <w:lvlJc w:val="left"/>
+      <w:pPr>
+        <w:ind w:left="720" w:hanging="360"/>
+      </w:pPr>
+      <w:rPr>
+        <w:rFonts w:hint="default"/>
+      </w:rPr>
+    </w:lvl>
+    <w:lvl w:ilvl="1" w:tplc="04130019" w:tentative="1">
+      <w:start w:val="1"/>
+      <w:numFmt w:val="lowerLetter"/>
+      <w:lvlText w:val="%2."/>
+      <w:lvlJc w:val="left"/>
+      <w:pPr>
+        <w:ind w:left="1440" w:hanging="360"/>
+      </w:pPr>
+    </w:lvl>
+    <w:lvl w:ilvl="2" w:tplc="0413001B" w:tentative="1">
+      <w:start w:val="1"/>
+      <w:numFmt w:val="lowerRoman"/>
+      <w:lvlText w:val="%3."/>
+      <w:lvlJc w:val="right"/>
+      <w:pPr>
+        <w:ind w:left="2160" w:hanging="180"/>
+      </w:pPr>
+    </w:lvl>
+    <w:lvl w:ilvl="3" w:tplc="0413000F" w:tentative="1">
+      <w:start w:val="1"/>
+      <w:numFmt w:val="decimal"/>
+      <w:lvlText w:val="%4."/>
+      <w:lvlJc w:val="left"/>
+      <w:pPr>
+        <w:ind w:left="2880" w:hanging="360"/>
+      </w:pPr>
+    </w:lvl>
+    <w:lvl w:ilvl="4" w:tplc="04130019" w:tentative="1">
+      <w:start w:val="1"/>
+      <w:numFmt w:val="lowerLetter"/>
+      <w:lvlText w:val="%5."/>
+      <w:lvlJc w:val="left"/>
+      <w:pPr>
+        <w:ind w:left="3600" w:hanging="360"/>
+      </w:pPr>
+    </w:lvl>
+    <w:lvl w:ilvl="5" w:tplc="0413001B" w:tentative="1">
+      <w:start w:val="1"/>
+      <w:numFmt w:val="lowerRoman"/>
+      <w:lvlText w:val="%6."/>
+      <w:lvlJc w:val="right"/>
+      <w:pPr>
+        <w:ind w:left="4320" w:hanging="180"/>
+      </w:pPr>
+    </w:lvl>
+    <w:lvl w:ilvl="6" w:tplc="0413000F" w:tentative="1">
+      <w:start w:val="1"/>
+      <w:numFmt w:val="decimal"/>
+      <w:lvlText w:val="%7."/>
+      <w:lvlJc w:val="left"/>
+      <w:pPr>
+        <w:ind w:left="5040" w:hanging="360"/>
+      </w:pPr>
+    </w:lvl>
+    <w:lvl w:ilvl="7" w:tplc="04130019" w:tentative="1">
+      <w:start w:val="1"/>
+      <w:numFmt w:val="lowerLetter"/>
+      <w:lvlText w:val="%8."/>
+      <w:lvlJc w:val="left"/>
+      <w:pPr>
+        <w:ind w:left="5760" w:hanging="360"/>
+      </w:pPr>
+    </w:lvl>
+    <w:lvl w:ilvl="8" w:tplc="0413001B" w:tentative="1">
+      <w:start w:val="1"/>
+      <w:numFmt w:val="lowerRoman"/>
+      <w:lvlText w:val="%9."/>
+      <w:lvlJc w:val="right"/>
+      <w:pPr>
+        <w:ind w:left="6480" w:hanging="180"/>
+      </w:pPr>
+    </w:lvl>
+  </w:abstractNum>
+  <w:abstractNum w:abstractNumId="1" w15:restartNumberingAfterBreak="0">
     <w:nsid w:val="156A30B5"/>
     <w:multiLevelType w:val="hybridMultilevel"/>
     <w:tmpl w:val="E81ACCCC"/>
@@ -856,7 +1000,96 @@
       </w:pPr>
     </w:lvl>
   </w:abstractNum>
-  <w:abstractNum w:abstractNumId="1" w15:restartNumberingAfterBreak="0">
+  <w:abstractNum w:abstractNumId="2" w15:restartNumberingAfterBreak="0">
+    <w:nsid w:val="2ABA5452"/>
+    <w:multiLevelType w:val="hybridMultilevel"/>
+    <w:tmpl w:val="789C77F0"/>
+    <w:lvl w:ilvl="0" w:tplc="04130017">
+      <w:start w:val="1"/>
+      <w:numFmt w:val="lowerLetter"/>
+      <w:lvlText w:val="%1)"/>
+      <w:lvlJc w:val="left"/>
+      <w:pPr>
+        <w:ind w:left="720" w:hanging="360"/>
+      </w:pPr>
+      <w:rPr>
+        <w:rFonts w:hint="default"/>
+      </w:rPr>
+    </w:lvl>
+    <w:lvl w:ilvl="1" w:tplc="04130019" w:tentative="1">
+      <w:start w:val="1"/>
+      <w:numFmt w:val="lowerLetter"/>
+      <w:lvlText w:val="%2."/>
+      <w:lvlJc w:val="left"/>
+      <w:pPr>
+        <w:ind w:left="1440" w:hanging="360"/>
+      </w:pPr>
+    </w:lvl>
+    <w:lvl w:ilvl="2" w:tplc="0413001B" w:tentative="1">
+      <w:start w:val="1"/>
+      <w:numFmt w:val="lowerRoman"/>
+      <w:lvlText w:val="%3."/>
+      <w:lvlJc w:val="right"/>
+      <w:pPr>
+        <w:ind w:left="2160" w:hanging="180"/>
+      </w:pPr>
+    </w:lvl>
+    <w:lvl w:ilvl="3" w:tplc="0413000F" w:tentative="1">
+      <w:start w:val="1"/>
+      <w:numFmt w:val="decimal"/>
+      <w:lvlText w:val="%4."/>
+      <w:lvlJc w:val="left"/>
+      <w:pPr>
+        <w:ind w:left="2880" w:hanging="360"/>
+      </w:pPr>
+    </w:lvl>
+    <w:lvl w:ilvl="4" w:tplc="04130019" w:tentative="1">
+      <w:start w:val="1"/>
+      <w:numFmt w:val="lowerLetter"/>
+      <w:lvlText w:val="%5."/>
+      <w:lvlJc w:val="left"/>
+      <w:pPr>
+        <w:ind w:left="3600" w:hanging="360"/>
+      </w:pPr>
+    </w:lvl>
+    <w:lvl w:ilvl="5" w:tplc="0413001B" w:tentative="1">
+      <w:start w:val="1"/>
+      <w:numFmt w:val="lowerRoman"/>
+      <w:lvlText w:val="%6."/>
+      <w:lvlJc w:val="right"/>
+      <w:pPr>
+        <w:ind w:left="4320" w:hanging="180"/>
+      </w:pPr>
+    </w:lvl>
+    <w:lvl w:ilvl="6" w:tplc="0413000F" w:tentative="1">
+      <w:start w:val="1"/>
+      <w:numFmt w:val="decimal"/>
+      <w:lvlText w:val="%7."/>
+      <w:lvlJc w:val="left"/>
+      <w:pPr>
+        <w:ind w:left="5040" w:hanging="360"/>
+      </w:pPr>
+    </w:lvl>
+    <w:lvl w:ilvl="7" w:tplc="04130019" w:tentative="1">
+      <w:start w:val="1"/>
+      <w:numFmt w:val="lowerLetter"/>
+      <w:lvlText w:val="%8."/>
+      <w:lvlJc w:val="left"/>
+      <w:pPr>
+        <w:ind w:left="5760" w:hanging="360"/>
+      </w:pPr>
+    </w:lvl>
+    <w:lvl w:ilvl="8" w:tplc="0413001B" w:tentative="1">
+      <w:start w:val="1"/>
+      <w:numFmt w:val="lowerRoman"/>
+      <w:lvlText w:val="%9."/>
+      <w:lvlJc w:val="right"/>
+      <w:pPr>
+        <w:ind w:left="6480" w:hanging="180"/>
+      </w:pPr>
+    </w:lvl>
+  </w:abstractNum>
+  <w:abstractNum w:abstractNumId="3" w15:restartNumberingAfterBreak="0">
     <w:nsid w:val="3396390B"/>
     <w:multiLevelType w:val="hybridMultilevel"/>
     <w:tmpl w:val="91BC7234"/>
@@ -945,7 +1178,7 @@
       </w:pPr>
     </w:lvl>
   </w:abstractNum>
-  <w:abstractNum w:abstractNumId="2" w15:restartNumberingAfterBreak="0">
+  <w:abstractNum w:abstractNumId="4" w15:restartNumberingAfterBreak="0">
     <w:nsid w:val="43B2397E"/>
     <w:multiLevelType w:val="hybridMultilevel"/>
     <w:tmpl w:val="04D6EACE"/>
@@ -1034,7 +1267,7 @@
       </w:pPr>
     </w:lvl>
   </w:abstractNum>
-  <w:abstractNum w:abstractNumId="3" w15:restartNumberingAfterBreak="0">
+  <w:abstractNum w:abstractNumId="5" w15:restartNumberingAfterBreak="0">
     <w:nsid w:val="6B2949AA"/>
     <w:multiLevelType w:val="hybridMultilevel"/>
     <w:tmpl w:val="7C00A6C4"/>
@@ -1123,7 +1356,7 @@
       </w:pPr>
     </w:lvl>
   </w:abstractNum>
-  <w:abstractNum w:abstractNumId="4" w15:restartNumberingAfterBreak="0">
+  <w:abstractNum w:abstractNumId="6" w15:restartNumberingAfterBreak="0">
     <w:nsid w:val="7A130024"/>
     <w:multiLevelType w:val="hybridMultilevel"/>
     <w:tmpl w:val="9EF0F418"/>
@@ -1212,7 +1445,7 @@
       </w:pPr>
     </w:lvl>
   </w:abstractNum>
-  <w:abstractNum w:abstractNumId="5" w15:restartNumberingAfterBreak="0">
+  <w:abstractNum w:abstractNumId="7" w15:restartNumberingAfterBreak="0">
     <w:nsid w:val="7FE305A3"/>
     <w:multiLevelType w:val="hybridMultilevel"/>
     <w:tmpl w:val="EC3C4980"/>
@@ -1302,22 +1535,28 @@
     </w:lvl>
   </w:abstractNum>
   <w:num w:numId="1" w16cid:durableId="1553034605">
+    <w:abstractNumId w:val="6"/>
+  </w:num>
+  <w:num w:numId="2" w16cid:durableId="1776361621">
+    <w:abstractNumId w:val="5"/>
+  </w:num>
+  <w:num w:numId="3" w16cid:durableId="1363243408">
+    <w:abstractNumId w:val="1"/>
+  </w:num>
+  <w:num w:numId="4" w16cid:durableId="536621582">
     <w:abstractNumId w:val="4"/>
   </w:num>
-  <w:num w:numId="2" w16cid:durableId="1776361621">
+  <w:num w:numId="5" w16cid:durableId="444882528">
     <w:abstractNumId w:val="3"/>
   </w:num>
-  <w:num w:numId="3" w16cid:durableId="1363243408">
+  <w:num w:numId="6" w16cid:durableId="883903459">
+    <w:abstractNumId w:val="7"/>
+  </w:num>
+  <w:num w:numId="7" w16cid:durableId="109596825">
     <w:abstractNumId w:val="0"/>
   </w:num>
-  <w:num w:numId="4" w16cid:durableId="536621582">
+  <w:num w:numId="8" w16cid:durableId="302271717">
     <w:abstractNumId w:val="2"/>
-  </w:num>
-  <w:num w:numId="5" w16cid:durableId="444882528">
-    <w:abstractNumId w:val="1"/>
-  </w:num>
-  <w:num w:numId="6" w16cid:durableId="883903459">
-    <w:abstractNumId w:val="5"/>
   </w:num>
 </w:numbering>
 </file>

</xml_diff>